<commit_message>
Correct end of document typo in spec part 5
</commit_message>
<xml_diff>
--- a/Specification/Editable source documents/Spec part 5 - The sound chip (SPU).docx
+++ b/Specification/Editable source documents/Spec part 5 - The sound chip (SPU).docx
@@ -22316,7 +22316,7 @@
           <w:i/>
           <w:sz w:val="52"/>
         </w:rPr>
-        <w:t>4</w:t>
+        <w:t>5</w:t>
       </w:r>
       <w:r>
         <w:rPr>
@@ -22404,7 +22404,7 @@
             <w:rPr>
               <w:noProof/>
             </w:rPr>
-            <w:t>1</w:t>
+            <w:t>25</w:t>
           </w:r>
         </w:fldSimple>
       </w:sdtContent>
@@ -26778,7 +26778,7 @@
 </file>
 
 <file path=customXml/itemProps1.xml><?xml version="1.0" encoding="utf-8"?>
-<ds:datastoreItem xmlns:ds="http://schemas.openxmlformats.org/officeDocument/2006/customXml" ds:itemID="{CFE9877F-57E7-4769-82BF-DB988A528E6B}">
+<ds:datastoreItem xmlns:ds="http://schemas.openxmlformats.org/officeDocument/2006/customXml" ds:itemID="{32B290C5-EDCA-49AF-9FF8-470A72C5C9CC}">
   <ds:schemaRefs>
     <ds:schemaRef ds:uri="http://schemas.openxmlformats.org/officeDocument/2006/bibliography"/>
   </ds:schemaRefs>

</xml_diff>